<commit_message>
Update EXERCICE 6 Méthode Merise Complète.docx
</commit_message>
<xml_diff>
--- a/DOSSIER_06_BASE_DE_DONNEES/FRANCK Exercices MCD/Exercice 6/EXERCICE 6 Méthode Merise Complète.docx
+++ b/DOSSIER_06_BASE_DE_DONNEES/FRANCK Exercices MCD/Exercice 6/EXERCICE 6 Méthode Merise Complète.docx
@@ -3,13 +3,42 @@
 <w:document xmlns:wpc="http://schemas.microsoft.com/office/word/2010/wordprocessingCanvas" xmlns:cx="http://schemas.microsoft.com/office/drawing/2014/chartex" xmlns:cx1="http://schemas.microsoft.com/office/drawing/2015/9/8/chartex" xmlns:cx2="http://schemas.microsoft.com/office/drawing/2015/10/21/chartex" xmlns:cx3="http://schemas.microsoft.com/office/drawing/2016/5/9/chartex" xmlns:cx4="http://schemas.microsoft.com/office/drawing/2016/5/10/chartex" xmlns:cx5="http://schemas.microsoft.com/office/drawing/2016/5/11/chartex" xmlns:cx6="http://schemas.microsoft.com/office/drawing/2016/5/12/chartex" xmlns:cx7="http://schemas.microsoft.com/office/drawing/2016/5/13/chartex" xmlns:cx8="http://schemas.microsoft.com/office/drawing/2016/5/14/chartex" xmlns:mc="http://schemas.openxmlformats.org/markup-compatibility/2006" xmlns:aink="http://schemas.microsoft.com/office/drawing/2016/ink" xmlns:am3d="http://schemas.microsoft.com/office/drawing/2017/model3d" xmlns:o="urn:schemas-microsoft-com:office:office" xmlns:oel="http://schemas.microsoft.com/office/2019/extlst" xmlns:r="http://schemas.openxmlformats.org/officeDocument/2006/relationships" xmlns:m="http://schemas.openxmlformats.org/officeDocument/2006/math" xmlns:v="urn:schemas-microsoft-com:vml" xmlns:wp14="http://schemas.microsoft.com/office/word/2010/wordprocessingDrawing" xmlns:wp="http://schemas.openxmlformats.org/drawingml/2006/wordprocessingDrawing" xmlns:w10="urn:schemas-microsoft-com:office:word" xmlns:w="http://schemas.openxmlformats.org/wordprocessingml/2006/main" xmlns:w14="http://schemas.microsoft.com/office/word/2010/wordml" xmlns:w15="http://schemas.microsoft.com/office/word/2012/wordml" xmlns:w16cex="http://schemas.microsoft.com/office/word/2018/wordml/cex" xmlns:w16cid="http://schemas.microsoft.com/office/word/2016/wordml/cid" xmlns:w16="http://schemas.microsoft.com/office/word/2018/wordml" xmlns:w16sdtdh="http://schemas.microsoft.com/office/word/2020/wordml/sdtdatahash" xmlns:w16se="http://schemas.microsoft.com/office/word/2015/wordml/symex" xmlns:wpg="http://schemas.microsoft.com/office/word/2010/wordprocessingGroup" xmlns:wpi="http://schemas.microsoft.com/office/word/2010/wordprocessingInk" xmlns:wne="http://schemas.microsoft.com/office/word/2006/wordml" xmlns:wps="http://schemas.microsoft.com/office/word/2010/wordprocessingShape" mc:Ignorable="w14 w15 w16se w16cid w16 w16cex w16sdtdh wp14">
   <w:body>
     <w:p>
-      <w:r>
+      <w:pPr>
+        <w:pStyle w:val="Citationintense"/>
+        <w:rPr>
+          <w:b/>
+          <w:bCs/>
+          <w:sz w:val="36"/>
+          <w:szCs w:val="36"/>
+        </w:rPr>
+      </w:pPr>
+      <w:r>
+        <w:rPr>
+          <w:b/>
+          <w:bCs/>
+          <w:sz w:val="36"/>
+          <w:szCs w:val="36"/>
+        </w:rPr>
         <w:t>Exercice 6</w:t>
       </w:r>
     </w:p>
     <w:p/>
     <w:p>
-      <w:r>
+      <w:pPr>
+        <w:rPr>
+          <w:rStyle w:val="Rfrenceintense"/>
+          <w:sz w:val="36"/>
+          <w:szCs w:val="36"/>
+          <w:u w:val="single"/>
+        </w:rPr>
+      </w:pPr>
+      <w:r>
+        <w:rPr>
+          <w:rStyle w:val="Rfrenceintense"/>
+          <w:sz w:val="36"/>
+          <w:szCs w:val="36"/>
+          <w:u w:val="single"/>
+        </w:rPr>
         <w:t>Récolte des besoins :</w:t>
       </w:r>
     </w:p>
@@ -155,7 +184,21 @@
     </w:p>
     <w:p/>
     <w:p>
-      <w:r>
+      <w:pPr>
+        <w:rPr>
+          <w:rStyle w:val="Rfrenceintense"/>
+          <w:sz w:val="36"/>
+          <w:szCs w:val="36"/>
+          <w:u w:val="single"/>
+        </w:rPr>
+      </w:pPr>
+      <w:r>
+        <w:rPr>
+          <w:rStyle w:val="Rfrenceintense"/>
+          <w:sz w:val="36"/>
+          <w:szCs w:val="36"/>
+          <w:u w:val="single"/>
+        </w:rPr>
         <w:t>Dictionnaire des données :</w:t>
       </w:r>
     </w:p>
@@ -519,10 +562,10 @@
           </w:tcPr>
           <w:p>
             <w:r>
-              <w:t>pl</w:t>
-            </w:r>
-            <w:r>
-              <w:t>at_nom</w:t>
+              <w:t>p</w:t>
+            </w:r>
+            <w:r>
+              <w:t>ersonne_critere</w:t>
             </w:r>
           </w:p>
         </w:tc>
@@ -532,7 +575,7 @@
           </w:tcPr>
           <w:p>
             <w:r>
-              <w:t xml:space="preserve">Nom du plat </w:t>
+              <w:t>Critère d’appréciation de la personne</w:t>
             </w:r>
           </w:p>
         </w:tc>
@@ -542,7 +585,13 @@
           </w:tcPr>
           <w:p>
             <w:r>
-              <w:t>Varchar (100)</w:t>
+              <w:t>I</w:t>
+            </w:r>
+            <w:r>
+              <w:t>nt</w:t>
+            </w:r>
+            <w:r>
+              <w:t xml:space="preserve"> (2)</w:t>
             </w:r>
           </w:p>
         </w:tc>
@@ -550,11 +599,7 @@
           <w:tcPr>
             <w:tcW w:w="2126" w:type="dxa"/>
           </w:tcPr>
-          <w:p>
-            <w:r>
-              <w:t>Identifiant</w:t>
-            </w:r>
-          </w:p>
+          <w:p/>
         </w:tc>
       </w:tr>
       <w:tr>
@@ -564,10 +609,10 @@
           </w:tcPr>
           <w:p>
             <w:r>
-              <w:t>p</w:t>
-            </w:r>
-            <w:r>
-              <w:t>lat_nature</w:t>
+              <w:t>pl</w:t>
+            </w:r>
+            <w:r>
+              <w:t>at_nom</w:t>
             </w:r>
           </w:p>
         </w:tc>
@@ -577,7 +622,7 @@
           </w:tcPr>
           <w:p>
             <w:r>
-              <w:t>Nature du plat</w:t>
+              <w:t xml:space="preserve">Nom du plat </w:t>
             </w:r>
           </w:p>
         </w:tc>
@@ -587,7 +632,7 @@
           </w:tcPr>
           <w:p>
             <w:r>
-              <w:t>Varchar (50)</w:t>
+              <w:t>Varchar (100)</w:t>
             </w:r>
           </w:p>
         </w:tc>
@@ -609,10 +654,10 @@
           </w:tcPr>
           <w:p>
             <w:r>
-              <w:t>v</w:t>
-            </w:r>
-            <w:r>
-              <w:t>in_nom</w:t>
+              <w:t>p</w:t>
+            </w:r>
+            <w:r>
+              <w:t>lat_nature</w:t>
             </w:r>
           </w:p>
         </w:tc>
@@ -622,7 +667,7 @@
           </w:tcPr>
           <w:p>
             <w:r>
-              <w:t>Nom du vin</w:t>
+              <w:t>Nature du plat</w:t>
             </w:r>
           </w:p>
         </w:tc>
@@ -632,7 +677,7 @@
           </w:tcPr>
           <w:p>
             <w:r>
-              <w:t>Varchar (150)</w:t>
+              <w:t>Varchar (50)</w:t>
             </w:r>
           </w:p>
         </w:tc>
@@ -654,10 +699,7 @@
           </w:tcPr>
           <w:p>
             <w:r>
-              <w:t>v</w:t>
-            </w:r>
-            <w:r>
-              <w:t>in_region</w:t>
+              <w:t>plat_critere</w:t>
             </w:r>
           </w:p>
         </w:tc>
@@ -665,21 +707,13 @@
           <w:tcPr>
             <w:tcW w:w="4265" w:type="dxa"/>
           </w:tcPr>
-          <w:p>
-            <w:r>
-              <w:t>Région viticole du vin</w:t>
-            </w:r>
-          </w:p>
+          <w:p/>
         </w:tc>
         <w:tc>
           <w:tcPr>
             <w:tcW w:w="1701" w:type="dxa"/>
           </w:tcPr>
-          <w:p>
-            <w:r>
-              <w:t>Varchar (50)</w:t>
-            </w:r>
-          </w:p>
+          <w:p/>
         </w:tc>
         <w:tc>
           <w:tcPr>
@@ -698,6 +732,92 @@
               <w:t>v</w:t>
             </w:r>
             <w:r>
+              <w:t>in_nom</w:t>
+            </w:r>
+          </w:p>
+        </w:tc>
+        <w:tc>
+          <w:tcPr>
+            <w:tcW w:w="4265" w:type="dxa"/>
+          </w:tcPr>
+          <w:p>
+            <w:r>
+              <w:t>Nom du vin</w:t>
+            </w:r>
+          </w:p>
+        </w:tc>
+        <w:tc>
+          <w:tcPr>
+            <w:tcW w:w="1701" w:type="dxa"/>
+          </w:tcPr>
+          <w:p>
+            <w:r>
+              <w:t>Varchar (150)</w:t>
+            </w:r>
+          </w:p>
+        </w:tc>
+        <w:tc>
+          <w:tcPr>
+            <w:tcW w:w="2126" w:type="dxa"/>
+          </w:tcPr>
+          <w:p>
+            <w:r>
+              <w:t>Identifiant</w:t>
+            </w:r>
+          </w:p>
+        </w:tc>
+      </w:tr>
+      <w:tr>
+        <w:tc>
+          <w:tcPr>
+            <w:tcW w:w="2506" w:type="dxa"/>
+          </w:tcPr>
+          <w:p>
+            <w:r>
+              <w:t>v</w:t>
+            </w:r>
+            <w:r>
+              <w:t>in_region</w:t>
+            </w:r>
+          </w:p>
+        </w:tc>
+        <w:tc>
+          <w:tcPr>
+            <w:tcW w:w="4265" w:type="dxa"/>
+          </w:tcPr>
+          <w:p>
+            <w:r>
+              <w:t>Région viticole du vin</w:t>
+            </w:r>
+          </w:p>
+        </w:tc>
+        <w:tc>
+          <w:tcPr>
+            <w:tcW w:w="1701" w:type="dxa"/>
+          </w:tcPr>
+          <w:p>
+            <w:r>
+              <w:t>Varchar (50)</w:t>
+            </w:r>
+          </w:p>
+        </w:tc>
+        <w:tc>
+          <w:tcPr>
+            <w:tcW w:w="2126" w:type="dxa"/>
+          </w:tcPr>
+          <w:p/>
+        </w:tc>
+      </w:tr>
+      <w:tr>
+        <w:tc>
+          <w:tcPr>
+            <w:tcW w:w="2506" w:type="dxa"/>
+          </w:tcPr>
+          <w:p>
+            <w:r>
+              <w:t>v</w:t>
+            </w:r>
+            <w:r>
               <w:t>in_type</w:t>
             </w:r>
           </w:p>
@@ -736,12 +856,22 @@
     <w:p/>
     <w:p/>
     <w:p/>
-    <w:p/>
-    <w:p/>
-    <w:p/>
-    <w:p/>
     <w:p>
-      <w:r>
+      <w:pPr>
+        <w:rPr>
+          <w:rStyle w:val="Rfrenceintense"/>
+          <w:sz w:val="36"/>
+          <w:szCs w:val="36"/>
+          <w:u w:val="single"/>
+        </w:rPr>
+      </w:pPr>
+      <w:r>
+        <w:rPr>
+          <w:rStyle w:val="Rfrenceintense"/>
+          <w:sz w:val="36"/>
+          <w:szCs w:val="36"/>
+          <w:u w:val="single"/>
+        </w:rPr>
         <w:lastRenderedPageBreak/>
         <w:t>Règles de gestion :</w:t>
       </w:r>
@@ -856,10 +986,30 @@
     </w:p>
     <w:p/>
     <w:p>
-      <w:r>
+      <w:pPr>
+        <w:rPr>
+          <w:rStyle w:val="Rfrenceintense"/>
+          <w:sz w:val="36"/>
+          <w:szCs w:val="36"/>
+          <w:u w:val="single"/>
+        </w:rPr>
+      </w:pPr>
+      <w:r>
+        <w:rPr>
+          <w:rStyle w:val="Rfrenceintense"/>
+          <w:sz w:val="36"/>
+          <w:szCs w:val="36"/>
+          <w:u w:val="single"/>
+        </w:rPr>
         <w:t>Dépendances fonctionnelles</w:t>
       </w:r>
       <w:r>
+        <w:rPr>
+          <w:rStyle w:val="Rfrenceintense"/>
+          <w:sz w:val="36"/>
+          <w:szCs w:val="36"/>
+          <w:u w:val="single"/>
+        </w:rPr>
         <w:t> :</w:t>
       </w:r>
     </w:p>
@@ -899,24 +1049,45 @@
         <w:t>personne_sexe, personne_age, personne_profession</w:t>
       </w:r>
     </w:p>
-    <w:p/>
-    <w:p/>
-    <w:p/>
-    <w:p/>
-    <w:p/>
-    <w:p/>
-    <w:p/>
-    <w:p/>
-    <w:p/>
-    <w:p/>
-    <w:p/>
-    <w:p/>
-    <w:p/>
-    <w:p/>
-    <w:p/>
-    <w:p/>
     <w:p>
       <w:r>
+        <w:t>personne_nom, personne_prenom, plat_nom, plat_nature -&gt; plat_critere</w:t>
+      </w:r>
+    </w:p>
+    <w:p>
+      <w:r>
+        <w:t>personne_nom, personne_prenom -&gt; personne_critere</w:t>
+      </w:r>
+    </w:p>
+    <w:p/>
+    <w:p/>
+    <w:p/>
+    <w:p/>
+    <w:p/>
+    <w:p/>
+    <w:p/>
+    <w:p/>
+    <w:p/>
+    <w:p/>
+    <w:p/>
+    <w:p/>
+    <w:p/>
+    <w:p>
+      <w:pPr>
+        <w:rPr>
+          <w:rStyle w:val="Rfrenceintense"/>
+          <w:sz w:val="36"/>
+          <w:szCs w:val="36"/>
+          <w:u w:val="single"/>
+        </w:rPr>
+      </w:pPr>
+      <w:r>
+        <w:rPr>
+          <w:rStyle w:val="Rfrenceintense"/>
+          <w:sz w:val="36"/>
+          <w:szCs w:val="36"/>
+          <w:u w:val="single"/>
+        </w:rPr>
         <w:lastRenderedPageBreak/>
         <w:t>Modèle conceptuel de données :</w:t>
       </w:r>
@@ -927,9 +1098,9 @@
           <w:noProof/>
         </w:rPr>
         <w:drawing>
-          <wp:inline distT="0" distB="0" distL="0" distR="0" wp14:anchorId="69FDD2D2" wp14:editId="2E183802">
-            <wp:extent cx="5760720" cy="4438650"/>
-            <wp:effectExtent l="0" t="0" r="0" b="0"/>
+          <wp:inline distT="0" distB="0" distL="0" distR="0" wp14:anchorId="1C112D98" wp14:editId="4DE0A1FC">
+            <wp:extent cx="6645910" cy="5121275"/>
+            <wp:effectExtent l="0" t="0" r="2540" b="3175"/>
             <wp:docPr id="1" name="Image 1"/>
             <wp:cNvGraphicFramePr>
               <a:graphicFrameLocks xmlns:a="http://schemas.openxmlformats.org/drawingml/2006/main" noChangeAspect="1"/>
@@ -950,7 +1121,7 @@
                   <pic:spPr>
                     <a:xfrm>
                       <a:off x="0" y="0"/>
-                      <a:ext cx="5760720" cy="4438650"/>
+                      <a:ext cx="6645910" cy="5121275"/>
                     </a:xfrm>
                     <a:prstGeom prst="rect">
                       <a:avLst/>
@@ -965,13 +1136,39 @@
     </w:p>
     <w:p/>
     <w:p>
-      <w:r>
+      <w:pPr>
+        <w:rPr>
+          <w:rStyle w:val="Rfrenceintense"/>
+          <w:sz w:val="36"/>
+          <w:szCs w:val="36"/>
+          <w:u w:val="single"/>
+        </w:rPr>
+      </w:pPr>
+      <w:r>
+        <w:rPr>
+          <w:rStyle w:val="Rfrenceintense"/>
+          <w:sz w:val="36"/>
+          <w:szCs w:val="36"/>
+          <w:u w:val="single"/>
+        </w:rPr>
         <w:t xml:space="preserve">Modèle </w:t>
       </w:r>
       <w:r>
+        <w:rPr>
+          <w:rStyle w:val="Rfrenceintense"/>
+          <w:sz w:val="36"/>
+          <w:szCs w:val="36"/>
+          <w:u w:val="single"/>
+        </w:rPr>
         <w:t xml:space="preserve">logique </w:t>
       </w:r>
       <w:r>
+        <w:rPr>
+          <w:rStyle w:val="Rfrenceintense"/>
+          <w:sz w:val="36"/>
+          <w:szCs w:val="36"/>
+          <w:u w:val="single"/>
+        </w:rPr>
         <w:t>de données relationnelles :</w:t>
       </w:r>
     </w:p>
@@ -1002,14 +1199,12 @@
       </w:r>
     </w:p>
     <w:p>
-      <w:proofErr w:type="spellStart"/>
       <w:r>
         <w:t>Reception</w:t>
       </w:r>
       <w:r>
         <w:t>s</w:t>
       </w:r>
-      <w:proofErr w:type="spellEnd"/>
       <w:r>
         <w:t xml:space="preserve"> (</w:t>
       </w:r>
@@ -1483,6 +1678,55 @@
       </w:tblBorders>
     </w:tblPr>
   </w:style>
+  <w:style w:type="paragraph" w:styleId="Citationintense">
+    <w:name w:val="Intense Quote"/>
+    <w:basedOn w:val="Normal"/>
+    <w:next w:val="Normal"/>
+    <w:link w:val="CitationintenseCar"/>
+    <w:uiPriority w:val="30"/>
+    <w:qFormat/>
+    <w:rsid w:val="008A66FE"/>
+    <w:pPr>
+      <w:pBdr>
+        <w:top w:val="single" w:sz="4" w:space="10" w:color="4F81BD" w:themeColor="accent1"/>
+        <w:bottom w:val="single" w:sz="4" w:space="10" w:color="4F81BD" w:themeColor="accent1"/>
+      </w:pBdr>
+      <w:spacing w:before="360" w:after="360"/>
+      <w:ind w:left="864" w:right="864"/>
+      <w:jc w:val="center"/>
+    </w:pPr>
+    <w:rPr>
+      <w:i/>
+      <w:iCs/>
+      <w:color w:val="4F81BD" w:themeColor="accent1"/>
+    </w:rPr>
+  </w:style>
+  <w:style w:type="character" w:customStyle="1" w:styleId="CitationintenseCar">
+    <w:name w:val="Citation intense Car"/>
+    <w:basedOn w:val="Policepardfaut"/>
+    <w:link w:val="Citationintense"/>
+    <w:uiPriority w:val="30"/>
+    <w:rsid w:val="008A66FE"/>
+    <w:rPr>
+      <w:i/>
+      <w:iCs/>
+      <w:color w:val="4F81BD" w:themeColor="accent1"/>
+    </w:rPr>
+  </w:style>
+  <w:style w:type="character" w:styleId="Rfrenceintense">
+    <w:name w:val="Intense Reference"/>
+    <w:basedOn w:val="Policepardfaut"/>
+    <w:uiPriority w:val="32"/>
+    <w:qFormat/>
+    <w:rsid w:val="008A66FE"/>
+    <w:rPr>
+      <w:b/>
+      <w:bCs/>
+      <w:smallCaps/>
+      <w:color w:val="4F81BD" w:themeColor="accent1"/>
+      <w:spacing w:val="5"/>
+    </w:rPr>
+  </w:style>
 </w:styles>
 </file>
 

</xml_diff>